<commit_message>
Updated word documents that were open
</commit_message>
<xml_diff>
--- a/6022_Phys_2_(2025)/Projects-Tests/Project 1/INFO6022_Physics_2_Project_1_Winter_2025.docx
+++ b/6022_Phys_2_(2025)/Projects-Tests/Project 1/INFO6022_Physics_2_Project_1_Winter_2025.docx
@@ -163,7 +163,23 @@
                 <w:sz w:val="28"/>
                 <w:lang w:val="en-CA"/>
               </w:rPr>
-              <w:t>Soft body (Verlet) integration and constraint</w:t>
+              <w:t>Soft body (</w:t>
+            </w:r>
+            <w:proofErr w:type="spellStart"/>
+            <w:r>
+              <w:rPr>
+                <w:sz w:val="28"/>
+                <w:lang w:val="en-CA"/>
+              </w:rPr>
+              <w:t>Verlet</w:t>
+            </w:r>
+            <w:proofErr w:type="spellEnd"/>
+            <w:r>
+              <w:rPr>
+                <w:sz w:val="28"/>
+                <w:lang w:val="en-CA"/>
+              </w:rPr>
+              <w:t>) integration and constraint</w:t>
             </w:r>
           </w:p>
         </w:tc>
@@ -458,7 +474,23 @@
           <w:rFonts w:ascii="Arial" w:hAnsi="Arial" w:cs="Arial"/>
           <w:sz w:val="22"/>
         </w:rPr>
-        <w:t>a scene up to the standards of term one, but with the addition of one or more soft body objects, implemented using the Verlet integration and constraint system from class (or an equivalent one).</w:t>
+        <w:t xml:space="preserve">a scene up to the standards of term one, but with the addition of one or more soft body objects, implemented using the </w:t>
+      </w:r>
+      <w:proofErr w:type="spellStart"/>
+      <w:r>
+        <w:rPr>
+          <w:rFonts w:ascii="Arial" w:hAnsi="Arial" w:cs="Arial"/>
+          <w:sz w:val="22"/>
+        </w:rPr>
+        <w:t>Verlet</w:t>
+      </w:r>
+      <w:proofErr w:type="spellEnd"/>
+      <w:r>
+        <w:rPr>
+          <w:rFonts w:ascii="Arial" w:hAnsi="Arial" w:cs="Arial"/>
+          <w:sz w:val="22"/>
+        </w:rPr>
+        <w:t xml:space="preserve"> integration and constraint system from class (or an equivalent one).</w:t>
       </w:r>
     </w:p>
     <w:p>
@@ -692,7 +724,23 @@
           <w:rFonts w:ascii="Arial" w:hAnsi="Arial" w:cs="Arial"/>
           <w:sz w:val="22"/>
         </w:rPr>
-        <w:t xml:space="preserve">They must be utilized using the Verlet integration (or equivalent) done from class, specifically: </w:t>
+        <w:t xml:space="preserve">They must be utilized using the </w:t>
+      </w:r>
+      <w:proofErr w:type="spellStart"/>
+      <w:r>
+        <w:rPr>
+          <w:rFonts w:ascii="Arial" w:hAnsi="Arial" w:cs="Arial"/>
+          <w:sz w:val="22"/>
+        </w:rPr>
+        <w:t>Verlet</w:t>
+      </w:r>
+      <w:proofErr w:type="spellEnd"/>
+      <w:r>
+        <w:rPr>
+          <w:rFonts w:ascii="Arial" w:hAnsi="Arial" w:cs="Arial"/>
+          <w:sz w:val="22"/>
+        </w:rPr>
+        <w:t xml:space="preserve"> integration (or equivalent) done from class, specifically: </w:t>
       </w:r>
     </w:p>
     <w:p>
@@ -738,7 +786,23 @@
           <w:rFonts w:ascii="Arial" w:hAnsi="Arial" w:cs="Arial"/>
           <w:sz w:val="22"/>
         </w:rPr>
-        <w:t xml:space="preserve">They are using a “forgiving” integration process for soft bodies (Verlet tends to be stable whereas it is very difficult to stabilize explicit Euler or RK4). “Forgiving” in that the simulation doesn’t “blow up” (numerically). </w:t>
+        <w:t>They are using a “forgiving” integration process for soft bodies (</w:t>
+      </w:r>
+      <w:proofErr w:type="spellStart"/>
+      <w:r>
+        <w:rPr>
+          <w:rFonts w:ascii="Arial" w:hAnsi="Arial" w:cs="Arial"/>
+          <w:sz w:val="22"/>
+        </w:rPr>
+        <w:t>Verlet</w:t>
+      </w:r>
+      <w:proofErr w:type="spellEnd"/>
+      <w:r>
+        <w:rPr>
+          <w:rFonts w:ascii="Arial" w:hAnsi="Arial" w:cs="Arial"/>
+          <w:sz w:val="22"/>
+        </w:rPr>
+        <w:t xml:space="preserve"> tends to be stable whereas it is very difficult to stabilize explicit Euler or RK4). “Forgiving” in that the simulation doesn’t “blow up” (numerically). </w:t>
       </w:r>
     </w:p>
     <w:p>
@@ -1093,7 +1157,23 @@
           <w:rFonts w:ascii="Arial" w:hAnsi="Arial" w:cs="Arial"/>
           <w:sz w:val="22"/>
         </w:rPr>
-        <w:t>Platforms suspended with chains (the chains being the Verlet component)</w:t>
+        <w:t xml:space="preserve">Platforms suspended with chains (the chains being the </w:t>
+      </w:r>
+      <w:proofErr w:type="spellStart"/>
+      <w:r>
+        <w:rPr>
+          <w:rFonts w:ascii="Arial" w:hAnsi="Arial" w:cs="Arial"/>
+          <w:sz w:val="22"/>
+        </w:rPr>
+        <w:t>Verlet</w:t>
+      </w:r>
+      <w:proofErr w:type="spellEnd"/>
+      <w:r>
+        <w:rPr>
+          <w:rFonts w:ascii="Arial" w:hAnsi="Arial" w:cs="Arial"/>
+          <w:sz w:val="22"/>
+        </w:rPr>
+        <w:t xml:space="preserve"> component)</w:t>
       </w:r>
     </w:p>
     <w:p>
@@ -1181,7 +1261,23 @@
           <w:rFonts w:ascii="Arial" w:hAnsi="Arial" w:cs="Arial"/>
           <w:sz w:val="22"/>
         </w:rPr>
-        <w:t xml:space="preserve">The intention is that these two components are showing two very different uses of this Verlet/soft body techniques. Ideally, a casual player/viewer shouldn’t immediately realize </w:t>
+        <w:t xml:space="preserve">The intention is that these two components are showing two very different uses of this </w:t>
+      </w:r>
+      <w:proofErr w:type="spellStart"/>
+      <w:r>
+        <w:rPr>
+          <w:rFonts w:ascii="Arial" w:hAnsi="Arial" w:cs="Arial"/>
+          <w:sz w:val="22"/>
+        </w:rPr>
+        <w:t>Verlet</w:t>
+      </w:r>
+      <w:proofErr w:type="spellEnd"/>
+      <w:r>
+        <w:rPr>
+          <w:rFonts w:ascii="Arial" w:hAnsi="Arial" w:cs="Arial"/>
+          <w:sz w:val="22"/>
+        </w:rPr>
+        <w:t xml:space="preserve">/soft body techniques. Ideally, a casual player/viewer shouldn’t immediately realize </w:t>
       </w:r>
       <w:r>
         <w:rPr>
@@ -1340,7 +1436,23 @@
           <w:rFonts w:ascii="Arial" w:hAnsi="Arial" w:cs="Arial"/>
           <w:sz w:val="22"/>
         </w:rPr>
-        <w:t xml:space="preserve">. You can’t just place two identical blobs on the screen, for instance. A blob with a ball and chain, or a blob crossing a rope bridge, or a bunch of platforms suspended over a Jell-O ocean would be considered “two” things. </w:t>
+        <w:t xml:space="preserve">. You can’t just place two identical blobs on the screen, for instance. A blob with a ball and chain, or a blob crossing a rope bridge, or a bunch of platforms suspended over a </w:t>
+      </w:r>
+      <w:proofErr w:type="gramStart"/>
+      <w:r>
+        <w:rPr>
+          <w:rFonts w:ascii="Arial" w:hAnsi="Arial" w:cs="Arial"/>
+          <w:sz w:val="22"/>
+        </w:rPr>
+        <w:t>Jell-O ocean</w:t>
+      </w:r>
+      <w:proofErr w:type="gramEnd"/>
+      <w:r>
+        <w:rPr>
+          <w:rFonts w:ascii="Arial" w:hAnsi="Arial" w:cs="Arial"/>
+          <w:sz w:val="22"/>
+        </w:rPr>
+        <w:t xml:space="preserve"> would be considered “two” things. </w:t>
       </w:r>
       <w:r>
         <w:rPr>
@@ -1517,7 +1629,23 @@
           <w:rFonts w:ascii="Arial" w:hAnsi="Arial" w:cs="Arial"/>
           <w:sz w:val="22"/>
         </w:rPr>
-        <w:t xml:space="preserve"> that have their “particles” completely separate from each other (like the </w:t>
+        <w:t xml:space="preserve"> that have their “particles” </w:t>
+      </w:r>
+      <w:proofErr w:type="gramStart"/>
+      <w:r>
+        <w:rPr>
+          <w:rFonts w:ascii="Arial" w:hAnsi="Arial" w:cs="Arial"/>
+          <w:sz w:val="22"/>
+        </w:rPr>
+        <w:t>completely separate</w:t>
+      </w:r>
+      <w:proofErr w:type="gramEnd"/>
+      <w:r>
+        <w:rPr>
+          <w:rFonts w:ascii="Arial" w:hAnsi="Arial" w:cs="Arial"/>
+          <w:sz w:val="22"/>
+        </w:rPr>
+        <w:t xml:space="preserve"> from each other (like the </w:t>
       </w:r>
       <w:r>
         <w:rPr>
@@ -1618,38 +1746,70 @@
           <w:rFonts w:ascii="Arial" w:hAnsi="Arial" w:cs="Arial"/>
           <w:sz w:val="22"/>
         </w:rPr>
-        <w:t xml:space="preserve">limit your marks, you need to submit two (2) independent separate Verlet components where at least one has a surface on it. </w:t>
-      </w:r>
-    </w:p>
-    <w:p>
-      <w:pPr>
-        <w:rPr>
-          <w:rFonts w:ascii="Arial" w:hAnsi="Arial" w:cs="Arial"/>
-          <w:sz w:val="22"/>
-        </w:rPr>
-      </w:pPr>
-    </w:p>
-    <w:p>
-      <w:pPr>
-        <w:rPr>
-          <w:rFonts w:ascii="Arial" w:hAnsi="Arial" w:cs="Arial"/>
-          <w:sz w:val="22"/>
-        </w:rPr>
-      </w:pPr>
-    </w:p>
-    <w:p>
-      <w:pPr>
-        <w:rPr>
-          <w:rFonts w:ascii="Arial" w:hAnsi="Arial" w:cs="Arial"/>
-          <w:sz w:val="22"/>
-        </w:rPr>
-      </w:pPr>
-      <w:r>
-        <w:rPr>
-          <w:rFonts w:ascii="Arial" w:hAnsi="Arial" w:cs="Arial"/>
-          <w:sz w:val="22"/>
-        </w:rPr>
-        <w:t xml:space="preserve">What I’m looking for is that you are demonstrating this technique in an determined and interesting way, not just some demo that’s barely more than what you saw in class. </w:t>
+        <w:t xml:space="preserve">limit your marks, you need to submit two (2) independent separate </w:t>
+      </w:r>
+      <w:proofErr w:type="spellStart"/>
+      <w:r>
+        <w:rPr>
+          <w:rFonts w:ascii="Arial" w:hAnsi="Arial" w:cs="Arial"/>
+          <w:sz w:val="22"/>
+        </w:rPr>
+        <w:t>Verlet</w:t>
+      </w:r>
+      <w:proofErr w:type="spellEnd"/>
+      <w:r>
+        <w:rPr>
+          <w:rFonts w:ascii="Arial" w:hAnsi="Arial" w:cs="Arial"/>
+          <w:sz w:val="22"/>
+        </w:rPr>
+        <w:t xml:space="preserve"> components where at least one has a surface on it. </w:t>
+      </w:r>
+    </w:p>
+    <w:p>
+      <w:pPr>
+        <w:rPr>
+          <w:rFonts w:ascii="Arial" w:hAnsi="Arial" w:cs="Arial"/>
+          <w:sz w:val="22"/>
+        </w:rPr>
+      </w:pPr>
+    </w:p>
+    <w:p>
+      <w:pPr>
+        <w:rPr>
+          <w:rFonts w:ascii="Arial" w:hAnsi="Arial" w:cs="Arial"/>
+          <w:sz w:val="22"/>
+        </w:rPr>
+      </w:pPr>
+    </w:p>
+    <w:p>
+      <w:pPr>
+        <w:rPr>
+          <w:rFonts w:ascii="Arial" w:hAnsi="Arial" w:cs="Arial"/>
+          <w:sz w:val="22"/>
+        </w:rPr>
+      </w:pPr>
+      <w:r>
+        <w:rPr>
+          <w:rFonts w:ascii="Arial" w:hAnsi="Arial" w:cs="Arial"/>
+          <w:sz w:val="22"/>
+        </w:rPr>
+        <w:t xml:space="preserve">What I’m looking for is that you are demonstrating this technique in </w:t>
+      </w:r>
+      <w:proofErr w:type="gramStart"/>
+      <w:r>
+        <w:rPr>
+          <w:rFonts w:ascii="Arial" w:hAnsi="Arial" w:cs="Arial"/>
+          <w:sz w:val="22"/>
+        </w:rPr>
+        <w:t>an</w:t>
+      </w:r>
+      <w:proofErr w:type="gramEnd"/>
+      <w:r>
+        <w:rPr>
+          <w:rFonts w:ascii="Arial" w:hAnsi="Arial" w:cs="Arial"/>
+          <w:sz w:val="22"/>
+        </w:rPr>
+        <w:t xml:space="preserve"> determined and interesting way, not just some demo that’s barely more than what you saw in class. </w:t>
       </w:r>
     </w:p>
     <w:p>
@@ -1743,7 +1903,23 @@
           <w:rFonts w:ascii="Arial" w:hAnsi="Arial" w:cs="Arial"/>
           <w:sz w:val="22"/>
         </w:rPr>
-        <w:t xml:space="preserve"> be on the same object where parts of it are “soft” and others are more “rigid”.</w:t>
+        <w:t xml:space="preserve"> be on the same object where parts of it are “soft</w:t>
+      </w:r>
+      <w:proofErr w:type="gramStart"/>
+      <w:r>
+        <w:rPr>
+          <w:rFonts w:ascii="Arial" w:hAnsi="Arial" w:cs="Arial"/>
+          <w:sz w:val="22"/>
+        </w:rPr>
+        <w:t>”</w:t>
+      </w:r>
+      <w:proofErr w:type="gramEnd"/>
+      <w:r>
+        <w:rPr>
+          <w:rFonts w:ascii="Arial" w:hAnsi="Arial" w:cs="Arial"/>
+          <w:sz w:val="22"/>
+        </w:rPr>
+        <w:t xml:space="preserve"> and others are more “rigid”.</w:t>
       </w:r>
       <w:r>
         <w:rPr>
@@ -1998,7 +2174,23 @@
           <w:rFonts w:ascii="Arial" w:hAnsi="Arial" w:cs="Arial"/>
           <w:sz w:val="22"/>
         </w:rPr>
-        <w:t xml:space="preserve">You may use any code that has been provided to you in class or you have written yourself. </w:t>
+        <w:t xml:space="preserve">You may use any code that has been provided to you in </w:t>
+      </w:r>
+      <w:proofErr w:type="gramStart"/>
+      <w:r>
+        <w:rPr>
+          <w:rFonts w:ascii="Arial" w:hAnsi="Arial" w:cs="Arial"/>
+          <w:sz w:val="22"/>
+        </w:rPr>
+        <w:t>class</w:t>
+      </w:r>
+      <w:proofErr w:type="gramEnd"/>
+      <w:r>
+        <w:rPr>
+          <w:rFonts w:ascii="Arial" w:hAnsi="Arial" w:cs="Arial"/>
+          <w:sz w:val="22"/>
+        </w:rPr>
+        <w:t xml:space="preserve"> or you have written yourself. </w:t>
       </w:r>
       <w:r>
         <w:rPr>
@@ -2044,7 +2236,55 @@
           <w:rFonts w:ascii="Arial" w:hAnsi="Arial" w:cs="Arial"/>
           <w:sz w:val="22"/>
         </w:rPr>
-        <w:t xml:space="preserve"> just do a slight variation of my code. Like you can’t just put a bunch of flags or cloth or whatever and say “ooh, I did this!” You can use the Verlet code underneath, but you have to show me that you’d doing something with that underlying code+techniques, not just using what you’ve been given. </w:t>
+        <w:t xml:space="preserve"> just do a slight variation of my code. Like you can’t just put a bunch of flags or cloth or whatever and say “ooh, I did this!” You can use the </w:t>
+      </w:r>
+      <w:proofErr w:type="spellStart"/>
+      <w:r>
+        <w:rPr>
+          <w:rFonts w:ascii="Arial" w:hAnsi="Arial" w:cs="Arial"/>
+          <w:sz w:val="22"/>
+        </w:rPr>
+        <w:t>Verlet</w:t>
+      </w:r>
+      <w:proofErr w:type="spellEnd"/>
+      <w:r>
+        <w:rPr>
+          <w:rFonts w:ascii="Arial" w:hAnsi="Arial" w:cs="Arial"/>
+          <w:sz w:val="22"/>
+        </w:rPr>
+        <w:t xml:space="preserve"> code underneath, but you </w:t>
+      </w:r>
+      <w:proofErr w:type="gramStart"/>
+      <w:r>
+        <w:rPr>
+          <w:rFonts w:ascii="Arial" w:hAnsi="Arial" w:cs="Arial"/>
+          <w:sz w:val="22"/>
+        </w:rPr>
+        <w:t>have to</w:t>
+      </w:r>
+      <w:proofErr w:type="gramEnd"/>
+      <w:r>
+        <w:rPr>
+          <w:rFonts w:ascii="Arial" w:hAnsi="Arial" w:cs="Arial"/>
+          <w:sz w:val="22"/>
+        </w:rPr>
+        <w:t xml:space="preserve"> show me that you’d doing something with that underlying </w:t>
+      </w:r>
+      <w:proofErr w:type="spellStart"/>
+      <w:r>
+        <w:rPr>
+          <w:rFonts w:ascii="Arial" w:hAnsi="Arial" w:cs="Arial"/>
+          <w:sz w:val="22"/>
+        </w:rPr>
+        <w:t>code+techniques</w:t>
+      </w:r>
+      <w:proofErr w:type="spellEnd"/>
+      <w:r>
+        <w:rPr>
+          <w:rFonts w:ascii="Arial" w:hAnsi="Arial" w:cs="Arial"/>
+          <w:sz w:val="22"/>
+        </w:rPr>
+        <w:t xml:space="preserve">, not just using what you’ve been given. </w:t>
       </w:r>
     </w:p>
     <w:p>
@@ -2061,88 +2301,33 @@
           <w:rFonts w:ascii="Arial" w:hAnsi="Arial" w:cs="Arial"/>
           <w:sz w:val="22"/>
         </w:rPr>
-        <w:t xml:space="preserve">Further, </w:t>
-      </w:r>
-      <w:r>
-        <w:rPr>
-          <w:rFonts w:ascii="Arial" w:hAnsi="Arial" w:cs="Arial"/>
-          <w:b/>
-          <w:bCs/>
-          <w:sz w:val="22"/>
-        </w:rPr>
-        <w:t xml:space="preserve">you </w:t>
-      </w:r>
-      <w:r>
-        <w:rPr>
-          <w:rFonts w:ascii="Arial" w:hAnsi="Arial" w:cs="Arial"/>
-          <w:b/>
-          <w:bCs/>
-          <w:i/>
+        <w:t xml:space="preserve">You </w:t>
+      </w:r>
+      <w:r>
+        <w:rPr>
+          <w:rFonts w:ascii="Arial" w:hAnsi="Arial" w:cs="Arial"/>
           <w:sz w:val="22"/>
           <w:u w:val="single"/>
         </w:rPr>
-        <w:t>cannot</w:t>
-      </w:r>
-      <w:r>
-        <w:rPr>
-          <w:rFonts w:ascii="Arial" w:hAnsi="Arial" w:cs="Arial"/>
-          <w:b/>
-          <w:bCs/>
-          <w:sz w:val="22"/>
-        </w:rPr>
-        <w:t xml:space="preserve"> simply use an existing game engine</w:t>
-      </w:r>
-      <w:r>
-        <w:rPr>
-          <w:rFonts w:ascii="Arial" w:hAnsi="Arial" w:cs="Arial"/>
-          <w:sz w:val="22"/>
-        </w:rPr>
-        <w:t xml:space="preserve"> (or part of a game engine), even if it's a "from source" engine (i.e. you have the entire source) to complete this assignment; it should be either completely new of significantly modified. This includes, but is </w:t>
-      </w:r>
-      <w:r>
-        <w:rPr>
-          <w:rFonts w:ascii="Arial" w:hAnsi="Arial" w:cs="Arial"/>
-          <w:i/>
-          <w:sz w:val="22"/>
-          <w:u w:val="single"/>
-        </w:rPr>
-        <w:t>not</w:t>
-      </w:r>
-      <w:r>
-        <w:rPr>
-          <w:rFonts w:ascii="Arial" w:hAnsi="Arial" w:cs="Arial"/>
-          <w:sz w:val="22"/>
-        </w:rPr>
-        <w:t xml:space="preserve"> limited to: Unity, Unreal, Cry, Anarchy, XNA, Cocos, Ogre, the framework from the OpenGL text, etc. In other words, you are expected to have made the vast majority (essentially all) of the engine </w:t>
-      </w:r>
-      <w:r>
-        <w:rPr>
-          <w:rFonts w:ascii="Arial" w:hAnsi="Arial" w:cs="Arial"/>
-          <w:i/>
-          <w:sz w:val="22"/>
-          <w:u w:val="single"/>
-        </w:rPr>
-        <w:t>in this term by yourselves</w:t>
-      </w:r>
-      <w:r>
-        <w:rPr>
-          <w:rFonts w:ascii="Arial" w:hAnsi="Arial" w:cs="Arial"/>
-          <w:i/>
-          <w:sz w:val="22"/>
-        </w:rPr>
-        <w:t xml:space="preserve">, from "scratch" </w:t>
-      </w:r>
-      <w:r>
-        <w:rPr>
-          <w:rFonts w:ascii="Arial" w:hAnsi="Arial" w:cs="Arial"/>
-          <w:sz w:val="22"/>
-        </w:rPr>
-        <w:t xml:space="preserve">- i.e. starting from something a rudimentary as the "OpenGL Book" code or the GLFW starter code (we started with that in class). </w:t>
-      </w:r>
-      <w:r>
-        <w:rPr>
-          <w:rFonts w:ascii="Arial" w:hAnsi="Arial" w:cs="Arial"/>
-          <w:i/>
+        <w:t>can’t</w:t>
+      </w:r>
+      <w:r>
+        <w:rPr>
+          <w:rFonts w:ascii="Arial" w:hAnsi="Arial" w:cs="Arial"/>
+          <w:sz w:val="22"/>
+        </w:rPr>
+        <w:t xml:space="preserve"> just do a slight variation of my code. Like </w:t>
+      </w:r>
+      <w:r>
+        <w:rPr>
+          <w:rFonts w:ascii="Arial" w:hAnsi="Arial" w:cs="Arial"/>
+          <w:sz w:val="22"/>
+        </w:rPr>
+        <w:t>if I see a camera view of this inside of a warehouse, don’t expect any marks for that…</w:t>
+      </w:r>
+      <w:r>
+        <w:rPr>
+          <w:rFonts w:ascii="Arial" w:hAnsi="Arial" w:cs="Arial"/>
           <w:sz w:val="22"/>
         </w:rPr>
         <w:t xml:space="preserve"> </w:t>
@@ -2162,18 +2347,88 @@
           <w:rFonts w:ascii="Arial" w:hAnsi="Arial" w:cs="Arial"/>
           <w:sz w:val="22"/>
         </w:rPr>
-        <w:t>To clarify: you may use code that has been provided to you in class or you have written yourself</w:t>
-      </w:r>
-      <w:r>
-        <w:rPr>
-          <w:rFonts w:ascii="Arial" w:hAnsi="Arial" w:cs="Arial"/>
-          <w:sz w:val="22"/>
-        </w:rPr>
-        <w:t>.</w:t>
-      </w:r>
-      <w:r>
-        <w:rPr>
-          <w:rFonts w:ascii="Arial" w:hAnsi="Arial" w:cs="Arial"/>
+        <w:t xml:space="preserve">Further, </w:t>
+      </w:r>
+      <w:r>
+        <w:rPr>
+          <w:rFonts w:ascii="Arial" w:hAnsi="Arial" w:cs="Arial"/>
+          <w:b/>
+          <w:bCs/>
+          <w:sz w:val="22"/>
+        </w:rPr>
+        <w:t xml:space="preserve">you </w:t>
+      </w:r>
+      <w:r>
+        <w:rPr>
+          <w:rFonts w:ascii="Arial" w:hAnsi="Arial" w:cs="Arial"/>
+          <w:b/>
+          <w:bCs/>
+          <w:i/>
+          <w:sz w:val="22"/>
+          <w:u w:val="single"/>
+        </w:rPr>
+        <w:t>cannot</w:t>
+      </w:r>
+      <w:r>
+        <w:rPr>
+          <w:rFonts w:ascii="Arial" w:hAnsi="Arial" w:cs="Arial"/>
+          <w:b/>
+          <w:bCs/>
+          <w:sz w:val="22"/>
+        </w:rPr>
+        <w:t xml:space="preserve"> simply use an existing game engine</w:t>
+      </w:r>
+      <w:r>
+        <w:rPr>
+          <w:rFonts w:ascii="Arial" w:hAnsi="Arial" w:cs="Arial"/>
+          <w:sz w:val="22"/>
+        </w:rPr>
+        <w:t xml:space="preserve"> (or part of a game engine), even if it's a "from source" engine (i.e. you have the entire source) to complete this assignment; it should be either completely new of significantly modified. This includes, but is </w:t>
+      </w:r>
+      <w:r>
+        <w:rPr>
+          <w:rFonts w:ascii="Arial" w:hAnsi="Arial" w:cs="Arial"/>
+          <w:i/>
+          <w:sz w:val="22"/>
+          <w:u w:val="single"/>
+        </w:rPr>
+        <w:t>not</w:t>
+      </w:r>
+      <w:r>
+        <w:rPr>
+          <w:rFonts w:ascii="Arial" w:hAnsi="Arial" w:cs="Arial"/>
+          <w:sz w:val="22"/>
+        </w:rPr>
+        <w:t xml:space="preserve"> limited to: Unity, Unreal, Cry, Anarchy, XNA, Cocos, Ogre, the framework from the OpenGL text, etc. In other words, you are expected to have made the vast majority (essentially all) of the engine </w:t>
+      </w:r>
+      <w:r>
+        <w:rPr>
+          <w:rFonts w:ascii="Arial" w:hAnsi="Arial" w:cs="Arial"/>
+          <w:i/>
+          <w:sz w:val="22"/>
+          <w:u w:val="single"/>
+        </w:rPr>
+        <w:t>in this term by yourselves</w:t>
+      </w:r>
+      <w:r>
+        <w:rPr>
+          <w:rFonts w:ascii="Arial" w:hAnsi="Arial" w:cs="Arial"/>
+          <w:i/>
+          <w:sz w:val="22"/>
+        </w:rPr>
+        <w:t xml:space="preserve">, from "scratch" </w:t>
+      </w:r>
+      <w:r>
+        <w:rPr>
+          <w:rFonts w:ascii="Arial" w:hAnsi="Arial" w:cs="Arial"/>
+          <w:sz w:val="22"/>
+        </w:rPr>
+        <w:t xml:space="preserve">- i.e. starting from something a rudimentary as the "OpenGL Book" code or the GLFW starter code (we started with that in class). </w:t>
+      </w:r>
+      <w:r>
+        <w:rPr>
+          <w:rFonts w:ascii="Arial" w:hAnsi="Arial" w:cs="Arial"/>
+          <w:i/>
           <w:sz w:val="22"/>
         </w:rPr>
         <w:t xml:space="preserve"> </w:t>
@@ -2193,7 +2448,70 @@
           <w:rFonts w:ascii="Arial" w:hAnsi="Arial" w:cs="Arial"/>
           <w:sz w:val="22"/>
         </w:rPr>
-        <w:t xml:space="preserve">This also extends to generative AI (chatGPT, etc.). It’s a great </w:t>
+        <w:t xml:space="preserve">To clarify: you may use code that has been provided to you in </w:t>
+      </w:r>
+      <w:proofErr w:type="gramStart"/>
+      <w:r>
+        <w:rPr>
+          <w:rFonts w:ascii="Arial" w:hAnsi="Arial" w:cs="Arial"/>
+          <w:sz w:val="22"/>
+        </w:rPr>
+        <w:t>class</w:t>
+      </w:r>
+      <w:proofErr w:type="gramEnd"/>
+      <w:r>
+        <w:rPr>
+          <w:rFonts w:ascii="Arial" w:hAnsi="Arial" w:cs="Arial"/>
+          <w:sz w:val="22"/>
+        </w:rPr>
+        <w:t xml:space="preserve"> or you have written yourself</w:t>
+      </w:r>
+      <w:r>
+        <w:rPr>
+          <w:rFonts w:ascii="Arial" w:hAnsi="Arial" w:cs="Arial"/>
+          <w:sz w:val="22"/>
+        </w:rPr>
+        <w:t>.</w:t>
+      </w:r>
+      <w:r>
+        <w:rPr>
+          <w:rFonts w:ascii="Arial" w:hAnsi="Arial" w:cs="Arial"/>
+          <w:sz w:val="22"/>
+        </w:rPr>
+        <w:t xml:space="preserve"> </w:t>
+      </w:r>
+    </w:p>
+    <w:p>
+      <w:pPr>
+        <w:numPr>
+          <w:ilvl w:val="0"/>
+          <w:numId w:val="25"/>
+        </w:numPr>
+        <w:spacing w:after="120"/>
+        <w:ind w:left="714" w:hanging="357"/>
+      </w:pPr>
+      <w:r>
+        <w:rPr>
+          <w:rFonts w:ascii="Arial" w:hAnsi="Arial" w:cs="Arial"/>
+          <w:sz w:val="22"/>
+        </w:rPr>
+        <w:t>This also extends to generative AI (</w:t>
+      </w:r>
+      <w:proofErr w:type="spellStart"/>
+      <w:r>
+        <w:rPr>
+          <w:rFonts w:ascii="Arial" w:hAnsi="Arial" w:cs="Arial"/>
+          <w:sz w:val="22"/>
+        </w:rPr>
+        <w:t>chatGPT</w:t>
+      </w:r>
+      <w:proofErr w:type="spellEnd"/>
+      <w:r>
+        <w:rPr>
+          <w:rFonts w:ascii="Arial" w:hAnsi="Arial" w:cs="Arial"/>
+          <w:sz w:val="22"/>
+        </w:rPr>
+        <w:t xml:space="preserve">, etc.). It’s a great </w:t>
       </w:r>
       <w:r>
         <w:rPr>
@@ -2202,12 +2520,21 @@
         </w:rPr>
         <w:t xml:space="preserve">learning </w:t>
       </w:r>
-      <w:r>
-        <w:rPr>
-          <w:rFonts w:ascii="Arial" w:hAnsi="Arial" w:cs="Arial"/>
-          <w:sz w:val="22"/>
-        </w:rPr>
-        <w:t xml:space="preserve">tool, but beware of just dropping code in unchanged. </w:t>
+      <w:proofErr w:type="gramStart"/>
+      <w:r>
+        <w:rPr>
+          <w:rFonts w:ascii="Arial" w:hAnsi="Arial" w:cs="Arial"/>
+          <w:sz w:val="22"/>
+        </w:rPr>
+        <w:t>tool, but</w:t>
+      </w:r>
+      <w:proofErr w:type="gramEnd"/>
+      <w:r>
+        <w:rPr>
+          <w:rFonts w:ascii="Arial" w:hAnsi="Arial" w:cs="Arial"/>
+          <w:sz w:val="22"/>
+        </w:rPr>
+        <w:t xml:space="preserve"> beware of just dropping code in unchanged. </w:t>
       </w:r>
     </w:p>
     <w:p>
@@ -2275,38 +2602,6 @@
               </w:rPr>
             </w:pPr>
           </w:p>
-          <w:p>
-            <w:r>
-              <w:rPr>
-                <w:rFonts w:ascii="Arial" w:hAnsi="Arial" w:cs="Arial"/>
-                <w:sz w:val="22"/>
-              </w:rPr>
-              <w:t xml:space="preserve">Also note that if I suspect you of plagiarism, </w:t>
-            </w:r>
-            <w:r>
-              <w:rPr>
-                <w:rFonts w:ascii="Arial" w:hAnsi="Arial" w:cs="Arial"/>
-                <w:i/>
-                <w:sz w:val="22"/>
-              </w:rPr>
-              <w:t>you have to convince me that you didn’t</w:t>
-            </w:r>
-            <w:r>
-              <w:rPr>
-                <w:rFonts w:ascii="Arial" w:hAnsi="Arial" w:cs="Arial"/>
-                <w:sz w:val="22"/>
-              </w:rPr>
-              <w:t xml:space="preserve">, not the other way around. I’m exceptionally forgiving about this, giving students the “benefit of the doubt”... up to a point. </w:t>
-            </w:r>
-          </w:p>
-          <w:p>
-            <w:pPr>
-              <w:rPr>
-                <w:rFonts w:ascii="Arial" w:hAnsi="Arial" w:cs="Arial"/>
-                <w:sz w:val="22"/>
-              </w:rPr>
-            </w:pPr>
-          </w:p>
         </w:tc>
       </w:tr>
     </w:tbl>
@@ -2349,7 +2644,71 @@
           <w:rFonts w:ascii="Arial" w:hAnsi="Arial" w:cs="Arial"/>
           <w:sz w:val="22"/>
         </w:rPr>
-        <w:t xml:space="preserve"> use certain libraries like AssImp, glm, XML or JSON loaders/handlers, LoadPNG, so long as these are separate (i.e. you can’t say “I’m using Ogre because it has a texture loader...” – you have to be </w:t>
+        <w:t xml:space="preserve"> use certain libraries like </w:t>
+      </w:r>
+      <w:proofErr w:type="spellStart"/>
+      <w:r>
+        <w:rPr>
+          <w:rFonts w:ascii="Arial" w:hAnsi="Arial" w:cs="Arial"/>
+          <w:sz w:val="22"/>
+        </w:rPr>
+        <w:t>AssImp</w:t>
+      </w:r>
+      <w:proofErr w:type="spellEnd"/>
+      <w:r>
+        <w:rPr>
+          <w:rFonts w:ascii="Arial" w:hAnsi="Arial" w:cs="Arial"/>
+          <w:sz w:val="22"/>
+        </w:rPr>
+        <w:t xml:space="preserve">, </w:t>
+      </w:r>
+      <w:proofErr w:type="spellStart"/>
+      <w:r>
+        <w:rPr>
+          <w:rFonts w:ascii="Arial" w:hAnsi="Arial" w:cs="Arial"/>
+          <w:sz w:val="22"/>
+        </w:rPr>
+        <w:t>glm</w:t>
+      </w:r>
+      <w:proofErr w:type="spellEnd"/>
+      <w:r>
+        <w:rPr>
+          <w:rFonts w:ascii="Arial" w:hAnsi="Arial" w:cs="Arial"/>
+          <w:sz w:val="22"/>
+        </w:rPr>
+        <w:t xml:space="preserve">, XML or JSON loaders/handlers, </w:t>
+      </w:r>
+      <w:proofErr w:type="spellStart"/>
+      <w:r>
+        <w:rPr>
+          <w:rFonts w:ascii="Arial" w:hAnsi="Arial" w:cs="Arial"/>
+          <w:sz w:val="22"/>
+        </w:rPr>
+        <w:t>LoadPNG</w:t>
+      </w:r>
+      <w:proofErr w:type="spellEnd"/>
+      <w:r>
+        <w:rPr>
+          <w:rFonts w:ascii="Arial" w:hAnsi="Arial" w:cs="Arial"/>
+          <w:sz w:val="22"/>
+        </w:rPr>
+        <w:t xml:space="preserve">, so long as these are separate (i.e. you can’t say “I’m using Ogre because it has a texture loader...” – you </w:t>
+      </w:r>
+      <w:proofErr w:type="gramStart"/>
+      <w:r>
+        <w:rPr>
+          <w:rFonts w:ascii="Arial" w:hAnsi="Arial" w:cs="Arial"/>
+          <w:sz w:val="22"/>
+        </w:rPr>
+        <w:t>have to</w:t>
+      </w:r>
+      <w:proofErr w:type="gramEnd"/>
+      <w:r>
+        <w:rPr>
+          <w:rFonts w:ascii="Arial" w:hAnsi="Arial" w:cs="Arial"/>
+          <w:sz w:val="22"/>
+        </w:rPr>
+        <w:t xml:space="preserve"> be </w:t>
       </w:r>
       <w:r>
         <w:rPr>
@@ -2376,6 +2735,7 @@
         <w:spacing w:after="120"/>
         <w:ind w:hanging="357"/>
       </w:pPr>
+      <w:bookmarkStart w:id="0" w:name="_Hlk189815696"/>
       <w:r>
         <w:rPr>
           <w:rFonts w:ascii="Arial" w:hAnsi="Arial" w:cs="Arial"/>
@@ -2684,7 +3044,23 @@
           <w:sz w:val="22"/>
         </w:rPr>
         <w:br/>
-        <w:t xml:space="preserve">I’m not saying it’s an “absolute no”, but if you tell me “oh you just have to set it to C++17…” without any sense of </w:t>
+        <w:t xml:space="preserve">I’m not saying it’s an “absolute no”, but if you tell me </w:t>
+      </w:r>
+      <w:proofErr w:type="gramStart"/>
+      <w:r>
+        <w:rPr>
+          <w:rFonts w:ascii="Arial" w:hAnsi="Arial" w:cs="Arial"/>
+          <w:sz w:val="22"/>
+        </w:rPr>
+        <w:t>“oh</w:t>
+      </w:r>
+      <w:proofErr w:type="gramEnd"/>
+      <w:r>
+        <w:rPr>
+          <w:rFonts w:ascii="Arial" w:hAnsi="Arial" w:cs="Arial"/>
+          <w:sz w:val="22"/>
+        </w:rPr>
+        <w:t xml:space="preserve"> you just have to set it to C++17…” without any sense of </w:t>
       </w:r>
       <w:r>
         <w:rPr>
@@ -2718,6 +3094,7 @@
         <w:t xml:space="preserve"> going to do that.</w:t>
       </w:r>
     </w:p>
+    <w:bookmarkEnd w:id="0"/>
     <w:p>
       <w:pPr>
         <w:pStyle w:val="SectionTitle"/>
@@ -2751,22 +3128,6 @@
     </w:p>
     <w:p>
       <w:pPr>
-        <w:pStyle w:val="BodyText"/>
-        <w:rPr>
-          <w:lang w:val="en-CA"/>
-        </w:rPr>
-      </w:pPr>
-    </w:p>
-    <w:p>
-      <w:pPr>
-        <w:pStyle w:val="BodyText"/>
-        <w:rPr>
-          <w:lang w:val="en-CA"/>
-        </w:rPr>
-      </w:pPr>
-    </w:p>
-    <w:p>
-      <w:pPr>
         <w:pStyle w:val="SectionTitle"/>
         <w:pBdr>
           <w:bottom w:val="single" w:sz="12" w:space="2" w:color="auto"/>
@@ -2781,12 +3142,20 @@
         </w:rPr>
         <w:br w:type="page"/>
       </w:r>
+      <w:proofErr w:type="gramStart"/>
       <w:r>
         <w:rPr>
           <w:lang w:val="en-CA"/>
         </w:rPr>
         <w:lastRenderedPageBreak/>
-        <w:t>70/12-year old “squinty eye” plagiarism test</w:t>
+        <w:t>70/12-year old</w:t>
+      </w:r>
+      <w:proofErr w:type="gramEnd"/>
+      <w:r>
+        <w:rPr>
+          <w:lang w:val="en-CA"/>
+        </w:rPr>
+        <w:t xml:space="preserve"> “squinty eye” plagiarism test</w:t>
       </w:r>
       <w:r>
         <w:rPr>
@@ -2812,7 +3181,23 @@
           <w:rFonts w:ascii="Arial" w:hAnsi="Arial" w:cs="Arial"/>
           <w:sz w:val="22"/>
         </w:rPr>
-        <w:t xml:space="preserve">While you may freely “borrow” mine (or anyone other) code </w:t>
+        <w:t xml:space="preserve">While you may freely “borrow” mine (or anyone other) </w:t>
+      </w:r>
+      <w:proofErr w:type="gramStart"/>
+      <w:r>
+        <w:rPr>
+          <w:rFonts w:ascii="Arial" w:hAnsi="Arial" w:cs="Arial"/>
+          <w:sz w:val="22"/>
+        </w:rPr>
+        <w:t>code</w:t>
+      </w:r>
+      <w:proofErr w:type="gramEnd"/>
+      <w:r>
+        <w:rPr>
+          <w:rFonts w:ascii="Arial" w:hAnsi="Arial" w:cs="Arial"/>
+          <w:sz w:val="22"/>
+        </w:rPr>
+        <w:t xml:space="preserve"> </w:t>
       </w:r>
       <w:r>
         <w:rPr>
@@ -2986,23 +3371,25 @@
           <w:b w:val="0"/>
           <w:sz w:val="22"/>
         </w:rPr>
-        <w:t xml:space="preserve">if a complete stranger, say a randomly stopped in the hallways, </w:t>
-      </w:r>
+        <w:t xml:space="preserve">if </w:t>
+      </w:r>
+      <w:proofErr w:type="gramStart"/>
       <w:r>
         <w:rPr>
           <w:rFonts w:cs="Arial"/>
           <w:b w:val="0"/>
           <w:sz w:val="22"/>
         </w:rPr>
-        <w:t xml:space="preserve">would conclude that the </w:t>
-      </w:r>
+        <w:t>a complete stranger</w:t>
+      </w:r>
+      <w:proofErr w:type="gramEnd"/>
       <w:r>
         <w:rPr>
           <w:rFonts w:cs="Arial"/>
           <w:b w:val="0"/>
           <w:sz w:val="22"/>
         </w:rPr>
-        <w:t>c</w:t>
+        <w:t xml:space="preserve">, say a randomly stopped in the hallways, </w:t>
       </w:r>
       <w:r>
         <w:rPr>
@@ -3010,7 +3397,7 @@
           <w:b w:val="0"/>
           <w:sz w:val="22"/>
         </w:rPr>
-        <w:t>ode</w:t>
+        <w:t xml:space="preserve">would conclude that the </w:t>
       </w:r>
       <w:r>
         <w:rPr>
@@ -3018,7 +3405,7 @@
           <w:b w:val="0"/>
           <w:sz w:val="22"/>
         </w:rPr>
-        <w:t xml:space="preserve"> and/or output</w:t>
+        <w:t>c</w:t>
       </w:r>
       <w:r>
         <w:rPr>
@@ -3026,7 +3413,7 @@
           <w:b w:val="0"/>
           <w:sz w:val="22"/>
         </w:rPr>
-        <w:t xml:space="preserve"> is pretty much the same thing</w:t>
+        <w:t>ode</w:t>
       </w:r>
       <w:r>
         <w:rPr>
@@ -3034,7 +3421,7 @@
           <w:b w:val="0"/>
           <w:sz w:val="22"/>
         </w:rPr>
-        <w:t>, then it’s “the same.”</w:t>
+        <w:t xml:space="preserve"> and/or output</w:t>
       </w:r>
       <w:r>
         <w:rPr>
@@ -3042,7 +3429,7 @@
           <w:b w:val="0"/>
           <w:sz w:val="22"/>
         </w:rPr>
-        <w:br/>
+        <w:t xml:space="preserve"> is pretty much the same thing</w:t>
       </w:r>
       <w:r>
         <w:rPr>
@@ -3050,26 +3437,35 @@
           <w:b w:val="0"/>
           <w:sz w:val="22"/>
         </w:rPr>
-        <w:br/>
-        <w:t xml:space="preserve">A few of you submitted a project #1 that was </w:t>
+        <w:t>, then it’s “the same.”</w:t>
       </w:r>
       <w:r>
         <w:rPr>
           <w:rFonts w:cs="Arial"/>
           <w:b w:val="0"/>
-          <w:i/>
-          <w:sz w:val="22"/>
-        </w:rPr>
-        <w:t xml:space="preserve">barely </w:t>
-      </w:r>
-      <w:r>
+          <w:sz w:val="22"/>
+        </w:rPr>
+        <w:br/>
+      </w:r>
+    </w:p>
+    <w:p>
+      <w:pPr>
+        <w:pStyle w:val="SectionTitle"/>
         <w:rPr>
           <w:rFonts w:cs="Arial"/>
           <w:b w:val="0"/>
           <w:sz w:val="22"/>
         </w:rPr>
-        <w:t xml:space="preserve">different from the in-class code. </w:t>
-      </w:r>
+      </w:pPr>
+    </w:p>
+    <w:p>
+      <w:pPr>
+        <w:pStyle w:val="SectionTitle"/>
+        <w:jc w:val="right"/>
+        <w:rPr>
+          <w:lang w:val="en-CA"/>
+        </w:rPr>
+      </w:pPr>
       <w:r>
         <w:rPr>
           <w:rFonts w:cs="Arial"/>
@@ -3078,104 +3474,45 @@
         </w:rPr>
         <w:br/>
       </w:r>
-      <w:r>
-        <w:rPr>
-          <w:rFonts w:cs="Arial"/>
-          <w:b w:val="0"/>
-          <w:sz w:val="22"/>
-        </w:rPr>
-        <w:br/>
-        <w:t xml:space="preserve">I gave you a “pass” that time because you’re new students, it’s a pandemic, etc. </w:t>
-      </w:r>
-      <w:r>
-        <w:rPr>
-          <w:rFonts w:cs="Arial"/>
-          <w:b w:val="0"/>
-          <w:sz w:val="22"/>
-        </w:rPr>
-        <w:br/>
-      </w:r>
-      <w:r>
-        <w:rPr>
-          <w:rFonts w:cs="Arial"/>
-          <w:b w:val="0"/>
-          <w:sz w:val="22"/>
-        </w:rPr>
-        <w:br/>
-      </w:r>
-      <w:r>
-        <w:rPr>
-          <w:rFonts w:cs="Arial"/>
-          <w:sz w:val="22"/>
-        </w:rPr>
-        <w:t>…but don’t test my patience this time.</w:t>
-      </w:r>
-      <w:r>
-        <w:rPr>
-          <w:rFonts w:cs="Arial"/>
-          <w:b w:val="0"/>
-          <w:sz w:val="22"/>
-        </w:rPr>
-        <w:t xml:space="preserve"> I want to see that you’ve put some effort into it. </w:t>
-      </w:r>
     </w:p>
     <w:p>
       <w:pPr>
         <w:pStyle w:val="SectionTitle"/>
         <w:rPr>
-          <w:rFonts w:cs="Arial"/>
-          <w:b w:val="0"/>
-          <w:sz w:val="22"/>
-        </w:rPr>
-      </w:pPr>
-    </w:p>
-    <w:p>
-      <w:pPr>
-        <w:pStyle w:val="SectionTitle"/>
-        <w:jc w:val="right"/>
-        <w:rPr>
           <w:lang w:val="en-CA"/>
         </w:rPr>
       </w:pPr>
       <w:r>
         <w:rPr>
-          <w:rFonts w:cs="Arial"/>
-          <w:b w:val="0"/>
-          <w:sz w:val="22"/>
-        </w:rPr>
-        <w:br/>
-      </w:r>
-    </w:p>
-    <w:p>
-      <w:pPr>
-        <w:pStyle w:val="SectionTitle"/>
-        <w:rPr>
           <w:lang w:val="en-CA"/>
         </w:rPr>
-      </w:pPr>
-      <w:r>
-        <w:rPr>
+        <w:t>Project Corrections</w:t>
+      </w:r>
+    </w:p>
+    <w:p>
+      <w:pPr>
+        <w:pStyle w:val="BodyText"/>
+        <w:rPr>
+          <w:rFonts w:ascii="Arial" w:hAnsi="Arial" w:cs="Arial"/>
+          <w:sz w:val="22"/>
           <w:lang w:val="en-CA"/>
         </w:rPr>
-        <w:t>Project Corrections</w:t>
-      </w:r>
-    </w:p>
-    <w:p>
-      <w:pPr>
-        <w:pStyle w:val="BodyText"/>
+      </w:pPr>
+      <w:r>
         <w:rPr>
           <w:rFonts w:ascii="Arial" w:hAnsi="Arial" w:cs="Arial"/>
           <w:sz w:val="22"/>
           <w:lang w:val="en-CA"/>
         </w:rPr>
-      </w:pPr>
+        <w:t xml:space="preserve">If any corrections or changes are </w:t>
+      </w:r>
       <w:r>
         <w:rPr>
           <w:rFonts w:ascii="Arial" w:hAnsi="Arial" w:cs="Arial"/>
           <w:sz w:val="22"/>
           <w:lang w:val="en-CA"/>
         </w:rPr>
-        <w:t xml:space="preserve">If any corrections or changes are </w:t>
+        <w:t>necessary,</w:t>
       </w:r>
       <w:r>
         <w:rPr>
@@ -3183,15 +3520,25 @@
           <w:sz w:val="22"/>
           <w:lang w:val="en-CA"/>
         </w:rPr>
-        <w:t>necessary,</w:t>
-      </w:r>
+        <w:t xml:space="preserve"> they will be posted to the course web </w:t>
+      </w:r>
+      <w:proofErr w:type="gramStart"/>
       <w:r>
         <w:rPr>
           <w:rFonts w:ascii="Arial" w:hAnsi="Arial" w:cs="Arial"/>
           <w:sz w:val="22"/>
           <w:lang w:val="en-CA"/>
         </w:rPr>
-        <w:t xml:space="preserve"> they will be posted to the course web site and you will be notified of any changes in class. It is your responsibility to check the site periodically for changes to the project. Additional resources relating to the project may also be posted.</w:t>
+        <w:t>site</w:t>
+      </w:r>
+      <w:proofErr w:type="gramEnd"/>
+      <w:r>
+        <w:rPr>
+          <w:rFonts w:ascii="Arial" w:hAnsi="Arial" w:cs="Arial"/>
+          <w:sz w:val="22"/>
+          <w:lang w:val="en-CA"/>
+        </w:rPr>
+        <w:t xml:space="preserve"> and you will be notified of any changes in class. It is your responsibility to check the site periodically for changes to the project. Additional resources relating to the project may also be posted.</w:t>
       </w:r>
     </w:p>
     <w:sectPr>

</xml_diff>

<commit_message>
Updated dates on projects #2
</commit_message>
<xml_diff>
--- a/6022_Phys_2_(2025)/Projects-Tests/Project 1/INFO6022_Physics_2_Project_1_Winter_2025.docx
+++ b/6022_Phys_2_(2025)/Projects-Tests/Project 1/INFO6022_Physics_2_Project_1_Winter_2025.docx
@@ -163,23 +163,7 @@
                 <w:sz w:val="28"/>
                 <w:lang w:val="en-CA"/>
               </w:rPr>
-              <w:t>Soft body (</w:t>
-            </w:r>
-            <w:proofErr w:type="spellStart"/>
-            <w:r>
-              <w:rPr>
-                <w:sz w:val="28"/>
-                <w:lang w:val="en-CA"/>
-              </w:rPr>
-              <w:t>Verlet</w:t>
-            </w:r>
-            <w:proofErr w:type="spellEnd"/>
-            <w:r>
-              <w:rPr>
-                <w:sz w:val="28"/>
-                <w:lang w:val="en-CA"/>
-              </w:rPr>
-              <w:t>) integration and constraint</w:t>
+              <w:t>Soft body (Verlet) integration and constraint</w:t>
             </w:r>
           </w:p>
         </w:tc>
@@ -248,22 +232,48 @@
                 <w:sz w:val="28"/>
                 <w:lang w:val="en-CA"/>
               </w:rPr>
-              <w:t>March</w:t>
+              <w:t xml:space="preserve">March </w:t>
+            </w:r>
+            <w:r>
+              <w:rPr>
+                <w:dstrike/>
+                <w:sz w:val="28"/>
+                <w:lang w:val="en-CA"/>
+              </w:rPr>
+              <w:t>1</w:t>
+            </w:r>
+            <w:r>
+              <w:rPr>
+                <w:dstrike/>
+                <w:sz w:val="28"/>
+                <w:vertAlign w:val="superscript"/>
+                <w:lang w:val="en-CA"/>
+              </w:rPr>
+              <w:t>st</w:t>
             </w:r>
             <w:r>
               <w:rPr>
                 <w:sz w:val="28"/>
                 <w:lang w:val="en-CA"/>
               </w:rPr>
-              <w:t xml:space="preserve"> 1</w:t>
+              <w:t xml:space="preserve"> </w:t>
             </w:r>
             <w:r>
               <w:rPr>
                 <w:sz w:val="28"/>
+                <w:highlight w:val="yellow"/>
+                <w:lang w:val="en-CA"/>
+              </w:rPr>
+              <w:t>8</w:t>
+            </w:r>
+            <w:r>
+              <w:rPr>
+                <w:sz w:val="28"/>
+                <w:highlight w:val="yellow"/>
                 <w:vertAlign w:val="superscript"/>
                 <w:lang w:val="en-CA"/>
               </w:rPr>
-              <w:t>st</w:t>
+              <w:t>th</w:t>
             </w:r>
             <w:r>
               <w:rPr>
@@ -474,23 +484,7 @@
           <w:rFonts w:ascii="Arial" w:hAnsi="Arial" w:cs="Arial"/>
           <w:sz w:val="22"/>
         </w:rPr>
-        <w:t xml:space="preserve">a scene up to the standards of term one, but with the addition of one or more soft body objects, implemented using the </w:t>
-      </w:r>
-      <w:proofErr w:type="spellStart"/>
-      <w:r>
-        <w:rPr>
-          <w:rFonts w:ascii="Arial" w:hAnsi="Arial" w:cs="Arial"/>
-          <w:sz w:val="22"/>
-        </w:rPr>
-        <w:t>Verlet</w:t>
-      </w:r>
-      <w:proofErr w:type="spellEnd"/>
-      <w:r>
-        <w:rPr>
-          <w:rFonts w:ascii="Arial" w:hAnsi="Arial" w:cs="Arial"/>
-          <w:sz w:val="22"/>
-        </w:rPr>
-        <w:t xml:space="preserve"> integration and constraint system from class (or an equivalent one).</w:t>
+        <w:t>a scene up to the standards of term one, but with the addition of one or more soft body objects, implemented using the Verlet integration and constraint system from class (or an equivalent one).</w:t>
       </w:r>
     </w:p>
     <w:p>
@@ -724,23 +718,7 @@
           <w:rFonts w:ascii="Arial" w:hAnsi="Arial" w:cs="Arial"/>
           <w:sz w:val="22"/>
         </w:rPr>
-        <w:t xml:space="preserve">They must be utilized using the </w:t>
-      </w:r>
-      <w:proofErr w:type="spellStart"/>
-      <w:r>
-        <w:rPr>
-          <w:rFonts w:ascii="Arial" w:hAnsi="Arial" w:cs="Arial"/>
-          <w:sz w:val="22"/>
-        </w:rPr>
-        <w:t>Verlet</w:t>
-      </w:r>
-      <w:proofErr w:type="spellEnd"/>
-      <w:r>
-        <w:rPr>
-          <w:rFonts w:ascii="Arial" w:hAnsi="Arial" w:cs="Arial"/>
-          <w:sz w:val="22"/>
-        </w:rPr>
-        <w:t xml:space="preserve"> integration (or equivalent) done from class, specifically: </w:t>
+        <w:t xml:space="preserve">They must be utilized using the Verlet integration (or equivalent) done from class, specifically: </w:t>
       </w:r>
     </w:p>
     <w:p>
@@ -786,23 +764,7 @@
           <w:rFonts w:ascii="Arial" w:hAnsi="Arial" w:cs="Arial"/>
           <w:sz w:val="22"/>
         </w:rPr>
-        <w:t>They are using a “forgiving” integration process for soft bodies (</w:t>
-      </w:r>
-      <w:proofErr w:type="spellStart"/>
-      <w:r>
-        <w:rPr>
-          <w:rFonts w:ascii="Arial" w:hAnsi="Arial" w:cs="Arial"/>
-          <w:sz w:val="22"/>
-        </w:rPr>
-        <w:t>Verlet</w:t>
-      </w:r>
-      <w:proofErr w:type="spellEnd"/>
-      <w:r>
-        <w:rPr>
-          <w:rFonts w:ascii="Arial" w:hAnsi="Arial" w:cs="Arial"/>
-          <w:sz w:val="22"/>
-        </w:rPr>
-        <w:t xml:space="preserve"> tends to be stable whereas it is very difficult to stabilize explicit Euler or RK4). “Forgiving” in that the simulation doesn’t “blow up” (numerically). </w:t>
+        <w:t xml:space="preserve">They are using a “forgiving” integration process for soft bodies (Verlet tends to be stable whereas it is very difficult to stabilize explicit Euler or RK4). “Forgiving” in that the simulation doesn’t “blow up” (numerically). </w:t>
       </w:r>
     </w:p>
     <w:p>
@@ -1157,23 +1119,7 @@
           <w:rFonts w:ascii="Arial" w:hAnsi="Arial" w:cs="Arial"/>
           <w:sz w:val="22"/>
         </w:rPr>
-        <w:t xml:space="preserve">Platforms suspended with chains (the chains being the </w:t>
-      </w:r>
-      <w:proofErr w:type="spellStart"/>
-      <w:r>
-        <w:rPr>
-          <w:rFonts w:ascii="Arial" w:hAnsi="Arial" w:cs="Arial"/>
-          <w:sz w:val="22"/>
-        </w:rPr>
-        <w:t>Verlet</w:t>
-      </w:r>
-      <w:proofErr w:type="spellEnd"/>
-      <w:r>
-        <w:rPr>
-          <w:rFonts w:ascii="Arial" w:hAnsi="Arial" w:cs="Arial"/>
-          <w:sz w:val="22"/>
-        </w:rPr>
-        <w:t xml:space="preserve"> component)</w:t>
+        <w:t>Platforms suspended with chains (the chains being the Verlet component)</w:t>
       </w:r>
     </w:p>
     <w:p>
@@ -1261,23 +1207,7 @@
           <w:rFonts w:ascii="Arial" w:hAnsi="Arial" w:cs="Arial"/>
           <w:sz w:val="22"/>
         </w:rPr>
-        <w:t xml:space="preserve">The intention is that these two components are showing two very different uses of this </w:t>
-      </w:r>
-      <w:proofErr w:type="spellStart"/>
-      <w:r>
-        <w:rPr>
-          <w:rFonts w:ascii="Arial" w:hAnsi="Arial" w:cs="Arial"/>
-          <w:sz w:val="22"/>
-        </w:rPr>
-        <w:t>Verlet</w:t>
-      </w:r>
-      <w:proofErr w:type="spellEnd"/>
-      <w:r>
-        <w:rPr>
-          <w:rFonts w:ascii="Arial" w:hAnsi="Arial" w:cs="Arial"/>
-          <w:sz w:val="22"/>
-        </w:rPr>
-        <w:t xml:space="preserve">/soft body techniques. Ideally, a casual player/viewer shouldn’t immediately realize </w:t>
+        <w:t xml:space="preserve">The intention is that these two components are showing two very different uses of this Verlet/soft body techniques. Ideally, a casual player/viewer shouldn’t immediately realize </w:t>
       </w:r>
       <w:r>
         <w:rPr>
@@ -1436,23 +1366,7 @@
           <w:rFonts w:ascii="Arial" w:hAnsi="Arial" w:cs="Arial"/>
           <w:sz w:val="22"/>
         </w:rPr>
-        <w:t xml:space="preserve">. You can’t just place two identical blobs on the screen, for instance. A blob with a ball and chain, or a blob crossing a rope bridge, or a bunch of platforms suspended over a </w:t>
-      </w:r>
-      <w:proofErr w:type="gramStart"/>
-      <w:r>
-        <w:rPr>
-          <w:rFonts w:ascii="Arial" w:hAnsi="Arial" w:cs="Arial"/>
-          <w:sz w:val="22"/>
-        </w:rPr>
-        <w:t>Jell-O ocean</w:t>
-      </w:r>
-      <w:proofErr w:type="gramEnd"/>
-      <w:r>
-        <w:rPr>
-          <w:rFonts w:ascii="Arial" w:hAnsi="Arial" w:cs="Arial"/>
-          <w:sz w:val="22"/>
-        </w:rPr>
-        <w:t xml:space="preserve"> would be considered “two” things. </w:t>
+        <w:t xml:space="preserve">. You can’t just place two identical blobs on the screen, for instance. A blob with a ball and chain, or a blob crossing a rope bridge, or a bunch of platforms suspended over a Jell-O ocean would be considered “two” things. </w:t>
       </w:r>
       <w:r>
         <w:rPr>
@@ -1501,7 +1415,7 @@
           <w:noProof/>
         </w:rPr>
         <w:drawing>
-          <wp:anchor distT="0" distB="0" distL="114300" distR="114300" simplePos="0" relativeHeight="251657728" behindDoc="1" locked="0" layoutInCell="1" allowOverlap="1" wp14:anchorId="5A5BC61B" wp14:editId="4581724B">
+          <wp:anchor distT="0" distB="0" distL="114300" distR="114300" simplePos="0" relativeHeight="251657728" behindDoc="1" locked="0" layoutInCell="1" allowOverlap="1" wp14:anchorId="5A5BC61B" wp14:editId="349262E0">
             <wp:simplePos x="0" y="0"/>
             <wp:positionH relativeFrom="column">
               <wp:posOffset>4111625</wp:posOffset>
@@ -1629,23 +1543,7 @@
           <w:rFonts w:ascii="Arial" w:hAnsi="Arial" w:cs="Arial"/>
           <w:sz w:val="22"/>
         </w:rPr>
-        <w:t xml:space="preserve"> that have their “particles” </w:t>
-      </w:r>
-      <w:proofErr w:type="gramStart"/>
-      <w:r>
-        <w:rPr>
-          <w:rFonts w:ascii="Arial" w:hAnsi="Arial" w:cs="Arial"/>
-          <w:sz w:val="22"/>
-        </w:rPr>
-        <w:t>completely separate</w:t>
-      </w:r>
-      <w:proofErr w:type="gramEnd"/>
-      <w:r>
-        <w:rPr>
-          <w:rFonts w:ascii="Arial" w:hAnsi="Arial" w:cs="Arial"/>
-          <w:sz w:val="22"/>
-        </w:rPr>
-        <w:t xml:space="preserve"> from each other (like the </w:t>
+        <w:t xml:space="preserve"> that have their “particles” completely separate from each other (like the </w:t>
       </w:r>
       <w:r>
         <w:rPr>
@@ -1746,70 +1644,38 @@
           <w:rFonts w:ascii="Arial" w:hAnsi="Arial" w:cs="Arial"/>
           <w:sz w:val="22"/>
         </w:rPr>
-        <w:t xml:space="preserve">limit your marks, you need to submit two (2) independent separate </w:t>
-      </w:r>
-      <w:proofErr w:type="spellStart"/>
-      <w:r>
-        <w:rPr>
-          <w:rFonts w:ascii="Arial" w:hAnsi="Arial" w:cs="Arial"/>
-          <w:sz w:val="22"/>
-        </w:rPr>
-        <w:t>Verlet</w:t>
-      </w:r>
-      <w:proofErr w:type="spellEnd"/>
-      <w:r>
-        <w:rPr>
-          <w:rFonts w:ascii="Arial" w:hAnsi="Arial" w:cs="Arial"/>
-          <w:sz w:val="22"/>
-        </w:rPr>
-        <w:t xml:space="preserve"> components where at least one has a surface on it. </w:t>
-      </w:r>
-    </w:p>
-    <w:p>
-      <w:pPr>
-        <w:rPr>
-          <w:rFonts w:ascii="Arial" w:hAnsi="Arial" w:cs="Arial"/>
-          <w:sz w:val="22"/>
-        </w:rPr>
-      </w:pPr>
-    </w:p>
-    <w:p>
-      <w:pPr>
-        <w:rPr>
-          <w:rFonts w:ascii="Arial" w:hAnsi="Arial" w:cs="Arial"/>
-          <w:sz w:val="22"/>
-        </w:rPr>
-      </w:pPr>
-    </w:p>
-    <w:p>
-      <w:pPr>
-        <w:rPr>
-          <w:rFonts w:ascii="Arial" w:hAnsi="Arial" w:cs="Arial"/>
-          <w:sz w:val="22"/>
-        </w:rPr>
-      </w:pPr>
-      <w:r>
-        <w:rPr>
-          <w:rFonts w:ascii="Arial" w:hAnsi="Arial" w:cs="Arial"/>
-          <w:sz w:val="22"/>
-        </w:rPr>
-        <w:t xml:space="preserve">What I’m looking for is that you are demonstrating this technique in </w:t>
-      </w:r>
-      <w:proofErr w:type="gramStart"/>
-      <w:r>
-        <w:rPr>
-          <w:rFonts w:ascii="Arial" w:hAnsi="Arial" w:cs="Arial"/>
-          <w:sz w:val="22"/>
-        </w:rPr>
-        <w:t>an</w:t>
-      </w:r>
-      <w:proofErr w:type="gramEnd"/>
-      <w:r>
-        <w:rPr>
-          <w:rFonts w:ascii="Arial" w:hAnsi="Arial" w:cs="Arial"/>
-          <w:sz w:val="22"/>
-        </w:rPr>
-        <w:t xml:space="preserve"> determined and interesting way, not just some demo that’s barely more than what you saw in class. </w:t>
+        <w:t xml:space="preserve">limit your marks, you need to submit two (2) independent separate Verlet components where at least one has a surface on it. </w:t>
+      </w:r>
+    </w:p>
+    <w:p>
+      <w:pPr>
+        <w:rPr>
+          <w:rFonts w:ascii="Arial" w:hAnsi="Arial" w:cs="Arial"/>
+          <w:sz w:val="22"/>
+        </w:rPr>
+      </w:pPr>
+    </w:p>
+    <w:p>
+      <w:pPr>
+        <w:rPr>
+          <w:rFonts w:ascii="Arial" w:hAnsi="Arial" w:cs="Arial"/>
+          <w:sz w:val="22"/>
+        </w:rPr>
+      </w:pPr>
+    </w:p>
+    <w:p>
+      <w:pPr>
+        <w:rPr>
+          <w:rFonts w:ascii="Arial" w:hAnsi="Arial" w:cs="Arial"/>
+          <w:sz w:val="22"/>
+        </w:rPr>
+      </w:pPr>
+      <w:r>
+        <w:rPr>
+          <w:rFonts w:ascii="Arial" w:hAnsi="Arial" w:cs="Arial"/>
+          <w:sz w:val="22"/>
+        </w:rPr>
+        <w:t xml:space="preserve">What I’m looking for is that you are demonstrating this technique in an determined and interesting way, not just some demo that’s barely more than what you saw in class. </w:t>
       </w:r>
     </w:p>
     <w:p>
@@ -1903,23 +1769,7 @@
           <w:rFonts w:ascii="Arial" w:hAnsi="Arial" w:cs="Arial"/>
           <w:sz w:val="22"/>
         </w:rPr>
-        <w:t xml:space="preserve"> be on the same object where parts of it are “soft</w:t>
-      </w:r>
-      <w:proofErr w:type="gramStart"/>
-      <w:r>
-        <w:rPr>
-          <w:rFonts w:ascii="Arial" w:hAnsi="Arial" w:cs="Arial"/>
-          <w:sz w:val="22"/>
-        </w:rPr>
-        <w:t>”</w:t>
-      </w:r>
-      <w:proofErr w:type="gramEnd"/>
-      <w:r>
-        <w:rPr>
-          <w:rFonts w:ascii="Arial" w:hAnsi="Arial" w:cs="Arial"/>
-          <w:sz w:val="22"/>
-        </w:rPr>
-        <w:t xml:space="preserve"> and others are more “rigid”.</w:t>
+        <w:t xml:space="preserve"> be on the same object where parts of it are “soft” and others are more “rigid”.</w:t>
       </w:r>
       <w:r>
         <w:rPr>
@@ -2174,23 +2024,7 @@
           <w:rFonts w:ascii="Arial" w:hAnsi="Arial" w:cs="Arial"/>
           <w:sz w:val="22"/>
         </w:rPr>
-        <w:t xml:space="preserve">You may use any code that has been provided to you in </w:t>
-      </w:r>
-      <w:proofErr w:type="gramStart"/>
-      <w:r>
-        <w:rPr>
-          <w:rFonts w:ascii="Arial" w:hAnsi="Arial" w:cs="Arial"/>
-          <w:sz w:val="22"/>
-        </w:rPr>
-        <w:t>class</w:t>
-      </w:r>
-      <w:proofErr w:type="gramEnd"/>
-      <w:r>
-        <w:rPr>
-          <w:rFonts w:ascii="Arial" w:hAnsi="Arial" w:cs="Arial"/>
-          <w:sz w:val="22"/>
-        </w:rPr>
-        <w:t xml:space="preserve"> or you have written yourself. </w:t>
+        <w:t xml:space="preserve">You may use any code that has been provided to you in class or you have written yourself. </w:t>
       </w:r>
       <w:r>
         <w:rPr>
@@ -2236,55 +2070,7 @@
           <w:rFonts w:ascii="Arial" w:hAnsi="Arial" w:cs="Arial"/>
           <w:sz w:val="22"/>
         </w:rPr>
-        <w:t xml:space="preserve"> just do a slight variation of my code. Like you can’t just put a bunch of flags or cloth or whatever and say “ooh, I did this!” You can use the </w:t>
-      </w:r>
-      <w:proofErr w:type="spellStart"/>
-      <w:r>
-        <w:rPr>
-          <w:rFonts w:ascii="Arial" w:hAnsi="Arial" w:cs="Arial"/>
-          <w:sz w:val="22"/>
-        </w:rPr>
-        <w:t>Verlet</w:t>
-      </w:r>
-      <w:proofErr w:type="spellEnd"/>
-      <w:r>
-        <w:rPr>
-          <w:rFonts w:ascii="Arial" w:hAnsi="Arial" w:cs="Arial"/>
-          <w:sz w:val="22"/>
-        </w:rPr>
-        <w:t xml:space="preserve"> code underneath, but you </w:t>
-      </w:r>
-      <w:proofErr w:type="gramStart"/>
-      <w:r>
-        <w:rPr>
-          <w:rFonts w:ascii="Arial" w:hAnsi="Arial" w:cs="Arial"/>
-          <w:sz w:val="22"/>
-        </w:rPr>
-        <w:t>have to</w:t>
-      </w:r>
-      <w:proofErr w:type="gramEnd"/>
-      <w:r>
-        <w:rPr>
-          <w:rFonts w:ascii="Arial" w:hAnsi="Arial" w:cs="Arial"/>
-          <w:sz w:val="22"/>
-        </w:rPr>
-        <w:t xml:space="preserve"> show me that you’d doing something with that underlying </w:t>
-      </w:r>
-      <w:proofErr w:type="spellStart"/>
-      <w:r>
-        <w:rPr>
-          <w:rFonts w:ascii="Arial" w:hAnsi="Arial" w:cs="Arial"/>
-          <w:sz w:val="22"/>
-        </w:rPr>
-        <w:t>code+techniques</w:t>
-      </w:r>
-      <w:proofErr w:type="spellEnd"/>
-      <w:r>
-        <w:rPr>
-          <w:rFonts w:ascii="Arial" w:hAnsi="Arial" w:cs="Arial"/>
-          <w:sz w:val="22"/>
-        </w:rPr>
-        <w:t xml:space="preserve">, not just using what you’ve been given. </w:t>
+        <w:t xml:space="preserve"> just do a slight variation of my code. Like you can’t just put a bunch of flags or cloth or whatever and say “ooh, I did this!” You can use the Verlet code underneath, but you have to show me that you’d doing something with that underlying code+techniques, not just using what you’ve been given. </w:t>
       </w:r>
     </w:p>
     <w:p>
@@ -2316,21 +2102,7 @@
           <w:rFonts w:ascii="Arial" w:hAnsi="Arial" w:cs="Arial"/>
           <w:sz w:val="22"/>
         </w:rPr>
-        <w:t xml:space="preserve"> just do a slight variation of my code. Like </w:t>
-      </w:r>
-      <w:r>
-        <w:rPr>
-          <w:rFonts w:ascii="Arial" w:hAnsi="Arial" w:cs="Arial"/>
-          <w:sz w:val="22"/>
-        </w:rPr>
-        <w:t>if I see a camera view of this inside of a warehouse, don’t expect any marks for that…</w:t>
-      </w:r>
-      <w:r>
-        <w:rPr>
-          <w:rFonts w:ascii="Arial" w:hAnsi="Arial" w:cs="Arial"/>
-          <w:sz w:val="22"/>
-        </w:rPr>
-        <w:t xml:space="preserve"> </w:t>
+        <w:t xml:space="preserve"> just do a slight variation of my code. Like if I see a camera view of this inside of a warehouse, don’t expect any marks for that… </w:t>
       </w:r>
     </w:p>
     <w:p>
@@ -2448,23 +2220,7 @@
           <w:rFonts w:ascii="Arial" w:hAnsi="Arial" w:cs="Arial"/>
           <w:sz w:val="22"/>
         </w:rPr>
-        <w:t xml:space="preserve">To clarify: you may use code that has been provided to you in </w:t>
-      </w:r>
-      <w:proofErr w:type="gramStart"/>
-      <w:r>
-        <w:rPr>
-          <w:rFonts w:ascii="Arial" w:hAnsi="Arial" w:cs="Arial"/>
-          <w:sz w:val="22"/>
-        </w:rPr>
-        <w:t>class</w:t>
-      </w:r>
-      <w:proofErr w:type="gramEnd"/>
-      <w:r>
-        <w:rPr>
-          <w:rFonts w:ascii="Arial" w:hAnsi="Arial" w:cs="Arial"/>
-          <w:sz w:val="22"/>
-        </w:rPr>
-        <w:t xml:space="preserve"> or you have written yourself</w:t>
+        <w:t>To clarify: you may use code that has been provided to you in class or you have written yourself</w:t>
       </w:r>
       <w:r>
         <w:rPr>
@@ -2495,23 +2251,7 @@
           <w:rFonts w:ascii="Arial" w:hAnsi="Arial" w:cs="Arial"/>
           <w:sz w:val="22"/>
         </w:rPr>
-        <w:t>This also extends to generative AI (</w:t>
-      </w:r>
-      <w:proofErr w:type="spellStart"/>
-      <w:r>
-        <w:rPr>
-          <w:rFonts w:ascii="Arial" w:hAnsi="Arial" w:cs="Arial"/>
-          <w:sz w:val="22"/>
-        </w:rPr>
-        <w:t>chatGPT</w:t>
-      </w:r>
-      <w:proofErr w:type="spellEnd"/>
-      <w:r>
-        <w:rPr>
-          <w:rFonts w:ascii="Arial" w:hAnsi="Arial" w:cs="Arial"/>
-          <w:sz w:val="22"/>
-        </w:rPr>
-        <w:t xml:space="preserve">, etc.). It’s a great </w:t>
+        <w:t xml:space="preserve">This also extends to generative AI (chatGPT, etc.). It’s a great </w:t>
       </w:r>
       <w:r>
         <w:rPr>
@@ -2520,21 +2260,12 @@
         </w:rPr>
         <w:t xml:space="preserve">learning </w:t>
       </w:r>
-      <w:proofErr w:type="gramStart"/>
-      <w:r>
-        <w:rPr>
-          <w:rFonts w:ascii="Arial" w:hAnsi="Arial" w:cs="Arial"/>
-          <w:sz w:val="22"/>
-        </w:rPr>
-        <w:t>tool, but</w:t>
-      </w:r>
-      <w:proofErr w:type="gramEnd"/>
-      <w:r>
-        <w:rPr>
-          <w:rFonts w:ascii="Arial" w:hAnsi="Arial" w:cs="Arial"/>
-          <w:sz w:val="22"/>
-        </w:rPr>
-        <w:t xml:space="preserve"> beware of just dropping code in unchanged. </w:t>
+      <w:r>
+        <w:rPr>
+          <w:rFonts w:ascii="Arial" w:hAnsi="Arial" w:cs="Arial"/>
+          <w:sz w:val="22"/>
+        </w:rPr>
+        <w:t xml:space="preserve">tool, but beware of just dropping code in unchanged. </w:t>
       </w:r>
     </w:p>
     <w:p>
@@ -2644,71 +2375,7 @@
           <w:rFonts w:ascii="Arial" w:hAnsi="Arial" w:cs="Arial"/>
           <w:sz w:val="22"/>
         </w:rPr>
-        <w:t xml:space="preserve"> use certain libraries like </w:t>
-      </w:r>
-      <w:proofErr w:type="spellStart"/>
-      <w:r>
-        <w:rPr>
-          <w:rFonts w:ascii="Arial" w:hAnsi="Arial" w:cs="Arial"/>
-          <w:sz w:val="22"/>
-        </w:rPr>
-        <w:t>AssImp</w:t>
-      </w:r>
-      <w:proofErr w:type="spellEnd"/>
-      <w:r>
-        <w:rPr>
-          <w:rFonts w:ascii="Arial" w:hAnsi="Arial" w:cs="Arial"/>
-          <w:sz w:val="22"/>
-        </w:rPr>
-        <w:t xml:space="preserve">, </w:t>
-      </w:r>
-      <w:proofErr w:type="spellStart"/>
-      <w:r>
-        <w:rPr>
-          <w:rFonts w:ascii="Arial" w:hAnsi="Arial" w:cs="Arial"/>
-          <w:sz w:val="22"/>
-        </w:rPr>
-        <w:t>glm</w:t>
-      </w:r>
-      <w:proofErr w:type="spellEnd"/>
-      <w:r>
-        <w:rPr>
-          <w:rFonts w:ascii="Arial" w:hAnsi="Arial" w:cs="Arial"/>
-          <w:sz w:val="22"/>
-        </w:rPr>
-        <w:t xml:space="preserve">, XML or JSON loaders/handlers, </w:t>
-      </w:r>
-      <w:proofErr w:type="spellStart"/>
-      <w:r>
-        <w:rPr>
-          <w:rFonts w:ascii="Arial" w:hAnsi="Arial" w:cs="Arial"/>
-          <w:sz w:val="22"/>
-        </w:rPr>
-        <w:t>LoadPNG</w:t>
-      </w:r>
-      <w:proofErr w:type="spellEnd"/>
-      <w:r>
-        <w:rPr>
-          <w:rFonts w:ascii="Arial" w:hAnsi="Arial" w:cs="Arial"/>
-          <w:sz w:val="22"/>
-        </w:rPr>
-        <w:t xml:space="preserve">, so long as these are separate (i.e. you can’t say “I’m using Ogre because it has a texture loader...” – you </w:t>
-      </w:r>
-      <w:proofErr w:type="gramStart"/>
-      <w:r>
-        <w:rPr>
-          <w:rFonts w:ascii="Arial" w:hAnsi="Arial" w:cs="Arial"/>
-          <w:sz w:val="22"/>
-        </w:rPr>
-        <w:t>have to</w:t>
-      </w:r>
-      <w:proofErr w:type="gramEnd"/>
-      <w:r>
-        <w:rPr>
-          <w:rFonts w:ascii="Arial" w:hAnsi="Arial" w:cs="Arial"/>
-          <w:sz w:val="22"/>
-        </w:rPr>
-        <w:t xml:space="preserve"> be </w:t>
+        <w:t xml:space="preserve"> use certain libraries like AssImp, glm, XML or JSON loaders/handlers, LoadPNG, so long as these are separate (i.e. you can’t say “I’m using Ogre because it has a texture loader...” – you have to be </w:t>
       </w:r>
       <w:r>
         <w:rPr>
@@ -3044,23 +2711,7 @@
           <w:sz w:val="22"/>
         </w:rPr>
         <w:br/>
-        <w:t xml:space="preserve">I’m not saying it’s an “absolute no”, but if you tell me </w:t>
-      </w:r>
-      <w:proofErr w:type="gramStart"/>
-      <w:r>
-        <w:rPr>
-          <w:rFonts w:ascii="Arial" w:hAnsi="Arial" w:cs="Arial"/>
-          <w:sz w:val="22"/>
-        </w:rPr>
-        <w:t>“oh</w:t>
-      </w:r>
-      <w:proofErr w:type="gramEnd"/>
-      <w:r>
-        <w:rPr>
-          <w:rFonts w:ascii="Arial" w:hAnsi="Arial" w:cs="Arial"/>
-          <w:sz w:val="22"/>
-        </w:rPr>
-        <w:t xml:space="preserve"> you just have to set it to C++17…” without any sense of </w:t>
+        <w:t xml:space="preserve">I’m not saying it’s an “absolute no”, but if you tell me “oh you just have to set it to C++17…” without any sense of </w:t>
       </w:r>
       <w:r>
         <w:rPr>
@@ -3142,20 +2793,12 @@
         </w:rPr>
         <w:br w:type="page"/>
       </w:r>
-      <w:proofErr w:type="gramStart"/>
       <w:r>
         <w:rPr>
           <w:lang w:val="en-CA"/>
         </w:rPr>
         <w:lastRenderedPageBreak/>
-        <w:t>70/12-year old</w:t>
-      </w:r>
-      <w:proofErr w:type="gramEnd"/>
-      <w:r>
-        <w:rPr>
-          <w:lang w:val="en-CA"/>
-        </w:rPr>
-        <w:t xml:space="preserve"> “squinty eye” plagiarism test</w:t>
+        <w:t>70/12-year old “squinty eye” plagiarism test</w:t>
       </w:r>
       <w:r>
         <w:rPr>
@@ -3181,23 +2824,7 @@
           <w:rFonts w:ascii="Arial" w:hAnsi="Arial" w:cs="Arial"/>
           <w:sz w:val="22"/>
         </w:rPr>
-        <w:t xml:space="preserve">While you may freely “borrow” mine (or anyone other) </w:t>
-      </w:r>
-      <w:proofErr w:type="gramStart"/>
-      <w:r>
-        <w:rPr>
-          <w:rFonts w:ascii="Arial" w:hAnsi="Arial" w:cs="Arial"/>
-          <w:sz w:val="22"/>
-        </w:rPr>
-        <w:t>code</w:t>
-      </w:r>
-      <w:proofErr w:type="gramEnd"/>
-      <w:r>
-        <w:rPr>
-          <w:rFonts w:ascii="Arial" w:hAnsi="Arial" w:cs="Arial"/>
-          <w:sz w:val="22"/>
-        </w:rPr>
-        <w:t xml:space="preserve"> </w:t>
+        <w:t xml:space="preserve">While you may freely “borrow” mine (or anyone other) code </w:t>
       </w:r>
       <w:r>
         <w:rPr>
@@ -3371,25 +2998,23 @@
           <w:b w:val="0"/>
           <w:sz w:val="22"/>
         </w:rPr>
-        <w:t xml:space="preserve">if </w:t>
-      </w:r>
-      <w:proofErr w:type="gramStart"/>
+        <w:t xml:space="preserve">if a complete stranger, say a randomly stopped in the hallways, </w:t>
+      </w:r>
       <w:r>
         <w:rPr>
           <w:rFonts w:cs="Arial"/>
           <w:b w:val="0"/>
           <w:sz w:val="22"/>
         </w:rPr>
-        <w:t>a complete stranger</w:t>
-      </w:r>
-      <w:proofErr w:type="gramEnd"/>
+        <w:t xml:space="preserve">would conclude that the </w:t>
+      </w:r>
       <w:r>
         <w:rPr>
           <w:rFonts w:cs="Arial"/>
           <w:b w:val="0"/>
           <w:sz w:val="22"/>
         </w:rPr>
-        <w:t xml:space="preserve">, say a randomly stopped in the hallways, </w:t>
+        <w:t>c</w:t>
       </w:r>
       <w:r>
         <w:rPr>
@@ -3397,7 +3022,7 @@
           <w:b w:val="0"/>
           <w:sz w:val="22"/>
         </w:rPr>
-        <w:t xml:space="preserve">would conclude that the </w:t>
+        <w:t>ode</w:t>
       </w:r>
       <w:r>
         <w:rPr>
@@ -3405,7 +3030,7 @@
           <w:b w:val="0"/>
           <w:sz w:val="22"/>
         </w:rPr>
-        <w:t>c</w:t>
+        <w:t xml:space="preserve"> and/or output</w:t>
       </w:r>
       <w:r>
         <w:rPr>
@@ -3413,7 +3038,7 @@
           <w:b w:val="0"/>
           <w:sz w:val="22"/>
         </w:rPr>
-        <w:t>ode</w:t>
+        <w:t xml:space="preserve"> is pretty much the same thing</w:t>
       </w:r>
       <w:r>
         <w:rPr>
@@ -3421,7 +3046,7 @@
           <w:b w:val="0"/>
           <w:sz w:val="22"/>
         </w:rPr>
-        <w:t xml:space="preserve"> and/or output</w:t>
+        <w:t>, then it’s “the same.”</w:t>
       </w:r>
       <w:r>
         <w:rPr>
@@ -3429,16 +3054,27 @@
           <w:b w:val="0"/>
           <w:sz w:val="22"/>
         </w:rPr>
-        <w:t xml:space="preserve"> is pretty much the same thing</w:t>
-      </w:r>
-      <w:r>
+        <w:br/>
+      </w:r>
+    </w:p>
+    <w:p>
+      <w:pPr>
+        <w:pStyle w:val="SectionTitle"/>
         <w:rPr>
           <w:rFonts w:cs="Arial"/>
           <w:b w:val="0"/>
           <w:sz w:val="22"/>
         </w:rPr>
-        <w:t>, then it’s “the same.”</w:t>
-      </w:r>
+      </w:pPr>
+    </w:p>
+    <w:p>
+      <w:pPr>
+        <w:pStyle w:val="SectionTitle"/>
+        <w:jc w:val="right"/>
+        <w:rPr>
+          <w:lang w:val="en-CA"/>
+        </w:rPr>
+      </w:pPr>
       <w:r>
         <w:rPr>
           <w:rFonts w:cs="Arial"/>
@@ -3452,59 +3088,40 @@
       <w:pPr>
         <w:pStyle w:val="SectionTitle"/>
         <w:rPr>
-          <w:rFonts w:cs="Arial"/>
-          <w:b w:val="0"/>
-          <w:sz w:val="22"/>
-        </w:rPr>
-      </w:pPr>
-    </w:p>
-    <w:p>
-      <w:pPr>
-        <w:pStyle w:val="SectionTitle"/>
-        <w:jc w:val="right"/>
-        <w:rPr>
           <w:lang w:val="en-CA"/>
         </w:rPr>
       </w:pPr>
       <w:r>
         <w:rPr>
-          <w:rFonts w:cs="Arial"/>
-          <w:b w:val="0"/>
-          <w:sz w:val="22"/>
-        </w:rPr>
-        <w:br/>
-      </w:r>
-    </w:p>
-    <w:p>
-      <w:pPr>
-        <w:pStyle w:val="SectionTitle"/>
-        <w:rPr>
           <w:lang w:val="en-CA"/>
         </w:rPr>
-      </w:pPr>
-      <w:r>
-        <w:rPr>
+        <w:t>Project Corrections</w:t>
+      </w:r>
+    </w:p>
+    <w:p>
+      <w:pPr>
+        <w:pStyle w:val="BodyText"/>
+        <w:rPr>
+          <w:rFonts w:ascii="Arial" w:hAnsi="Arial" w:cs="Arial"/>
+          <w:sz w:val="22"/>
           <w:lang w:val="en-CA"/>
         </w:rPr>
-        <w:t>Project Corrections</w:t>
-      </w:r>
-    </w:p>
-    <w:p>
-      <w:pPr>
-        <w:pStyle w:val="BodyText"/>
+      </w:pPr>
+      <w:r>
         <w:rPr>
           <w:rFonts w:ascii="Arial" w:hAnsi="Arial" w:cs="Arial"/>
           <w:sz w:val="22"/>
           <w:lang w:val="en-CA"/>
         </w:rPr>
-      </w:pPr>
+        <w:t xml:space="preserve">If any corrections or changes are </w:t>
+      </w:r>
       <w:r>
         <w:rPr>
           <w:rFonts w:ascii="Arial" w:hAnsi="Arial" w:cs="Arial"/>
           <w:sz w:val="22"/>
           <w:lang w:val="en-CA"/>
         </w:rPr>
-        <w:t xml:space="preserve">If any corrections or changes are </w:t>
+        <w:t>necessary,</w:t>
       </w:r>
       <w:r>
         <w:rPr>
@@ -3512,33 +3129,7 @@
           <w:sz w:val="22"/>
           <w:lang w:val="en-CA"/>
         </w:rPr>
-        <w:t>necessary,</w:t>
-      </w:r>
-      <w:r>
-        <w:rPr>
-          <w:rFonts w:ascii="Arial" w:hAnsi="Arial" w:cs="Arial"/>
-          <w:sz w:val="22"/>
-          <w:lang w:val="en-CA"/>
-        </w:rPr>
-        <w:t xml:space="preserve"> they will be posted to the course web </w:t>
-      </w:r>
-      <w:proofErr w:type="gramStart"/>
-      <w:r>
-        <w:rPr>
-          <w:rFonts w:ascii="Arial" w:hAnsi="Arial" w:cs="Arial"/>
-          <w:sz w:val="22"/>
-          <w:lang w:val="en-CA"/>
-        </w:rPr>
-        <w:t>site</w:t>
-      </w:r>
-      <w:proofErr w:type="gramEnd"/>
-      <w:r>
-        <w:rPr>
-          <w:rFonts w:ascii="Arial" w:hAnsi="Arial" w:cs="Arial"/>
-          <w:sz w:val="22"/>
-          <w:lang w:val="en-CA"/>
-        </w:rPr>
-        <w:t xml:space="preserve"> and you will be notified of any changes in class. It is your responsibility to check the site periodically for changes to the project. Additional resources relating to the project may also be posted.</w:t>
+        <w:t xml:space="preserve"> they will be posted to the course web site and you will be notified of any changes in class. It is your responsibility to check the site periodically for changes to the project. Additional resources relating to the project may also be posted.</w:t>
       </w:r>
     </w:p>
     <w:sectPr>

</xml_diff>